<commit_message>
theis_p: dimanche 9 avril 2017, 21:05:33 (UTC+0200)
</commit_message>
<xml_diff>
--- a/Documentation.docx
+++ b/Documentation.docx
@@ -1,22 +1,33 @@
 
 <file path=word/document.xml><?xml version="1.0" encoding="utf-8"?>
-<w:document xmlns:wpc="http://schemas.microsoft.com/office/word/2010/wordprocessingCanvas" xmlns:cx="http://schemas.microsoft.com/office/drawing/2014/chartex" xmlns:cx1="http://schemas.microsoft.com/office/drawing/2015/9/8/chartex" xmlns:cx2="http://schemas.microsoft.com/office/drawing/2015/10/21/chartex" xmlns:cx3="http://schemas.microsoft.com/office/drawing/2016/5/9/chartex" xmlns:cx4="http://schemas.microsoft.com/office/drawing/2016/5/10/chartex" xmlns:cx5="http://schemas.microsoft.com/office/drawing/2016/5/11/chartex" xmlns:cx6="http://schemas.microsoft.com/office/drawing/2016/5/12/chartex" xmlns:cx7="http://schemas.microsoft.com/office/drawing/2016/5/13/chartex" xmlns:cx8="http://schemas.microsoft.com/office/drawing/2016/5/14/chartex" xmlns:mc="http://schemas.openxmlformats.org/markup-compatibility/2006" xmlns:o="urn:schemas-microsoft-com:office:office" xmlns:r="http://schemas.openxmlformats.org/officeDocument/2006/relationships" xmlns:m="http://schemas.openxmlformats.org/officeDocument/2006/math" xmlns:v="urn:schemas-microsoft-com:vml" xmlns:wp14="http://schemas.microsoft.com/office/word/2010/wordprocessingDrawing" xmlns:wp="http://schemas.openxmlformats.org/drawingml/2006/wordprocessingDrawing" xmlns:w10="urn:schemas-microsoft-com:office:word" xmlns:w="http://schemas.openxmlformats.org/wordprocessingml/2006/main" xmlns:w14="http://schemas.microsoft.com/office/word/2010/wordml" xmlns:w15="http://schemas.microsoft.com/office/word/2012/wordml" xmlns:w16se="http://schemas.microsoft.com/office/word/2015/wordml/symex" xmlns:wpg="http://schemas.microsoft.com/office/word/2010/wordprocessingGroup" xmlns:wpi="http://schemas.microsoft.com/office/word/2010/wordprocessingInk" xmlns:wne="http://schemas.microsoft.com/office/word/2006/wordml" xmlns:wps="http://schemas.microsoft.com/office/word/2010/wordprocessingShape" mc:Ignorable="w14 w15 w16se wp14">
+<w:document xmlns:o="urn:schemas-microsoft-com:office:office" xmlns:r="http://schemas.openxmlformats.org/officeDocument/2006/relationships" xmlns:v="urn:schemas-microsoft-com:vml" xmlns:w="http://schemas.openxmlformats.org/wordprocessingml/2006/main" xmlns:w10="urn:schemas-microsoft-com:office:word" xmlns:wp="http://schemas.openxmlformats.org/drawingml/2006/wordprocessingDrawing" xmlns:wps="http://schemas.microsoft.com/office/word/2010/wordprocessingShape" xmlns:wpg="http://schemas.microsoft.com/office/word/2010/wordprocessingGroup" xmlns:mc="http://schemas.openxmlformats.org/markup-compatibility/2006" xmlns:wp14="http://schemas.microsoft.com/office/word/2010/wordprocessingDrawing" xmlns:w14="http://schemas.microsoft.com/office/word/2010/wordml" mc:Ignorable="w14 wp14">
   <w:body>
     <w:p>
       <w:pPr>
-        <w:pStyle w:val="Titre"/>
+        <w:pStyle w:val="Title"/>
         <w:jc w:val="center"/>
-      </w:pPr>
-      <w:r>
+        <w:rPr/>
+      </w:pPr>
+      <w:r>
+        <w:rPr/>
         <w:t>Documentation</w:t>
       </w:r>
     </w:p>
     <w:p>
       <w:pPr>
+        <w:pStyle w:val="Normal"/>
         <w:jc w:val="center"/>
-      </w:pPr>
-    </w:p>
-    <w:p>
+        <w:rPr/>
+      </w:pPr>
+      <w:r>
+        <w:rPr/>
+      </w:r>
+    </w:p>
+    <w:p>
+      <w:pPr>
+        <w:pStyle w:val="Normal"/>
+        <w:rPr/>
+      </w:pPr>
       <w:r>
         <w:rPr>
           <w:sz w:val="32"/>
@@ -31,11 +42,25 @@
         <w:t> </w:t>
       </w:r>
       <w:r>
-        <w:t>: ./arcade ./lib/lib_arcade_sdl.so</w:t>
-      </w:r>
-    </w:p>
-    <w:p>
-      <w:pPr>
+        <w:rPr/>
+        <w:t xml:space="preserve">: ./arcade </w:t>
+      </w:r>
+      <w:r>
+        <w:rPr/>
+        <w:t>[</w:t>
+      </w:r>
+      <w:r>
+        <w:rPr/>
+        <w:t>./lib/lib_arcade_sdl.so</w:t>
+      </w:r>
+      <w:r>
+        <w:rPr/>
+        <w:t>]</w:t>
+      </w:r>
+    </w:p>
+    <w:p>
+      <w:pPr>
+        <w:pStyle w:val="Normal"/>
         <w:rPr>
           <w:sz w:val="32"/>
           <w:u w:val="single"/>
@@ -50,40 +75,65 @@
       </w:r>
     </w:p>
     <w:p>
-      <w:r>
+      <w:pPr>
+        <w:pStyle w:val="Normal"/>
+        <w:rPr/>
+      </w:pPr>
+      <w:r>
+        <w:rPr/>
         <w:t>Environnement UNIX</w:t>
       </w:r>
     </w:p>
     <w:p>
-      <w:proofErr w:type="spellStart"/>
-      <w:r>
+      <w:pPr>
+        <w:pStyle w:val="Normal"/>
+        <w:rPr/>
+      </w:pPr>
+      <w:r>
+        <w:rPr/>
         <w:t>Ncurses</w:t>
       </w:r>
-      <w:proofErr w:type="spellEnd"/>
-    </w:p>
-    <w:p>
-      <w:proofErr w:type="spellStart"/>
-      <w:r>
+    </w:p>
+    <w:p>
+      <w:pPr>
+        <w:pStyle w:val="Normal"/>
+        <w:rPr/>
+      </w:pPr>
+      <w:r>
+        <w:rPr/>
+        <w:t>[</w:t>
+      </w:r>
+      <w:r>
+        <w:rPr/>
         <w:t>Liblapin</w:t>
       </w:r>
-      <w:proofErr w:type="spellEnd"/>
-    </w:p>
-    <w:p>
-      <w:r>
-        <w:t xml:space="preserve">SDL 2.0 (+ extensions Image, mixer, </w:t>
-      </w:r>
-      <w:proofErr w:type="spellStart"/>
-      <w:r>
-        <w:t>ttf</w:t>
-      </w:r>
-      <w:proofErr w:type="spellEnd"/>
-      <w:r>
-        <w:t>, smpeg2)</w:t>
-      </w:r>
-    </w:p>
-    <w:p/>
-    <w:p>
-      <w:pPr>
+      <w:r>
+        <w:rPr/>
+        <w:t>]</w:t>
+      </w:r>
+    </w:p>
+    <w:p>
+      <w:pPr>
+        <w:pStyle w:val="Normal"/>
+        <w:rPr/>
+      </w:pPr>
+      <w:r>
+        <w:rPr/>
+        <w:t>SDL 2.0 (+ extensions Image)</w:t>
+      </w:r>
+    </w:p>
+    <w:p>
+      <w:pPr>
+        <w:pStyle w:val="Normal"/>
+        <w:rPr/>
+      </w:pPr>
+      <w:r>
+        <w:rPr/>
+      </w:r>
+    </w:p>
+    <w:p>
+      <w:pPr>
+        <w:pStyle w:val="Normal"/>
         <w:rPr>
           <w:sz w:val="32"/>
           <w:u w:val="single"/>
@@ -99,109 +149,109 @@
     </w:p>
     <w:p>
       <w:pPr>
-        <w:pStyle w:val="Paragraphedeliste"/>
+        <w:pStyle w:val="ListParagraph"/>
         <w:numPr>
           <w:ilvl w:val="0"/>
           <w:numId w:val="1"/>
         </w:numPr>
-      </w:pPr>
-      <w:r>
+        <w:rPr/>
+      </w:pPr>
+      <w:r>
+        <w:rPr/>
         <w:t>Chargement dynamique des librairies graphiques</w:t>
       </w:r>
     </w:p>
     <w:p>
       <w:pPr>
-        <w:pStyle w:val="Paragraphedeliste"/>
+        <w:pStyle w:val="ListParagraph"/>
         <w:numPr>
           <w:ilvl w:val="0"/>
           <w:numId w:val="1"/>
         </w:numPr>
-      </w:pPr>
-      <w:r>
-        <w:t xml:space="preserve">Boucle de jeu dans le </w:t>
-      </w:r>
-      <w:proofErr w:type="spellStart"/>
-      <w:r>
-        <w:t>core</w:t>
-      </w:r>
-      <w:proofErr w:type="spellEnd"/>
-    </w:p>
-    <w:p>
-      <w:pPr>
-        <w:pStyle w:val="Paragraphedeliste"/>
+        <w:rPr/>
+      </w:pPr>
+      <w:r>
+        <w:rPr/>
+        <w:t>Boucle de jeu dans le core</w:t>
+      </w:r>
+    </w:p>
+    <w:p>
+      <w:pPr>
+        <w:pStyle w:val="ListParagraph"/>
         <w:numPr>
           <w:ilvl w:val="0"/>
           <w:numId w:val="1"/>
         </w:numPr>
-      </w:pPr>
-      <w:r>
+        <w:rPr/>
+      </w:pPr>
+      <w:r>
+        <w:rPr/>
         <w:t>3 librairies graphiques</w:t>
       </w:r>
     </w:p>
     <w:p>
       <w:pPr>
-        <w:pStyle w:val="Paragraphedeliste"/>
+        <w:pStyle w:val="ListParagraph"/>
         <w:numPr>
           <w:ilvl w:val="0"/>
           <w:numId w:val="1"/>
         </w:numPr>
-      </w:pPr>
-      <w:r>
+        <w:rPr/>
+      </w:pPr>
+      <w:r>
+        <w:rPr/>
         <w:t>2 jeux</w:t>
       </w:r>
     </w:p>
     <w:p>
       <w:pPr>
-        <w:pStyle w:val="Paragraphedeliste"/>
+        <w:pStyle w:val="ListParagraph"/>
         <w:numPr>
           <w:ilvl w:val="0"/>
           <w:numId w:val="1"/>
         </w:numPr>
-      </w:pPr>
-      <w:r>
-        <w:t xml:space="preserve">Une interface </w:t>
-      </w:r>
-      <w:proofErr w:type="spellStart"/>
-      <w:r>
-        <w:t>Core</w:t>
-      </w:r>
-      <w:proofErr w:type="spellEnd"/>
-      <w:r>
-        <w:t>/jeux</w:t>
-      </w:r>
-    </w:p>
-    <w:p>
-      <w:pPr>
-        <w:pStyle w:val="Paragraphedeliste"/>
+        <w:rPr/>
+      </w:pPr>
+      <w:r>
+        <w:rPr/>
+        <w:t>Une interface Core/jeux</w:t>
+      </w:r>
+    </w:p>
+    <w:p>
+      <w:pPr>
+        <w:pStyle w:val="ListParagraph"/>
         <w:numPr>
           <w:ilvl w:val="0"/>
           <w:numId w:val="1"/>
         </w:numPr>
-      </w:pPr>
-      <w:r>
-        <w:t xml:space="preserve">Une interface </w:t>
-      </w:r>
-      <w:proofErr w:type="spellStart"/>
-      <w:r>
-        <w:t>Core</w:t>
-      </w:r>
-      <w:proofErr w:type="spellEnd"/>
-      <w:r>
-        <w:t>/lib</w:t>
-      </w:r>
-    </w:p>
-    <w:p>
-      <w:pPr>
-        <w:pStyle w:val="Paragraphedeliste"/>
-      </w:pPr>
-    </w:p>
-    <w:p>
-      <w:pPr>
-        <w:pStyle w:val="Paragraphedeliste"/>
-      </w:pPr>
-    </w:p>
-    <w:p>
-      <w:pPr>
+        <w:rPr/>
+      </w:pPr>
+      <w:r>
+        <w:rPr/>
+        <w:t>Une interface Core/lib</w:t>
+      </w:r>
+    </w:p>
+    <w:p>
+      <w:pPr>
+        <w:pStyle w:val="ListParagraph"/>
+        <w:rPr/>
+      </w:pPr>
+      <w:r>
+        <w:rPr/>
+      </w:r>
+    </w:p>
+    <w:p>
+      <w:pPr>
+        <w:pStyle w:val="ListParagraph"/>
+        <w:rPr/>
+      </w:pPr>
+      <w:r>
+        <w:rPr/>
+      </w:r>
+    </w:p>
+    <w:p>
+      <w:pPr>
+        <w:pStyle w:val="Normal"/>
         <w:rPr>
           <w:sz w:val="32"/>
           <w:u w:val="single"/>
@@ -217,220 +267,404 @@
     </w:p>
     <w:p>
       <w:pPr>
-        <w:pStyle w:val="Paragraphedeliste"/>
-      </w:pPr>
-    </w:p>
-    <w:p>
-      <w:pPr>
-        <w:pStyle w:val="Paragraphedeliste"/>
+        <w:pStyle w:val="ListParagraph"/>
+        <w:rPr/>
+      </w:pPr>
+      <w:r>
+        <w:rPr/>
+      </w:r>
+    </w:p>
+    <w:p>
+      <w:pPr>
+        <w:pStyle w:val="ListParagraph"/>
         <w:numPr>
           <w:ilvl w:val="0"/>
           <w:numId w:val="2"/>
         </w:numPr>
-      </w:pPr>
-      <w:proofErr w:type="spellStart"/>
-      <w:r>
-        <w:t>Core</w:t>
-      </w:r>
-      <w:proofErr w:type="spellEnd"/>
-      <w:r>
-        <w:t> :</w:t>
-      </w:r>
-    </w:p>
-    <w:p>
-      <w:pPr>
-        <w:pStyle w:val="Paragraphedeliste"/>
+        <w:rPr/>
+      </w:pPr>
+      <w:r>
+        <w:rPr/>
+        <w:t>Core :</w:t>
+      </w:r>
+    </w:p>
+    <w:p>
+      <w:pPr>
+        <w:pStyle w:val="ListParagraph"/>
         <w:numPr>
           <w:ilvl w:val="1"/>
           <w:numId w:val="2"/>
         </w:numPr>
-      </w:pPr>
-      <w:r>
+        <w:rPr/>
+      </w:pPr>
+      <w:r>
+        <w:rPr/>
         <w:t>Charge la librairie passée en paramètre</w:t>
       </w:r>
     </w:p>
     <w:p>
       <w:pPr>
-        <w:pStyle w:val="Paragraphedeliste"/>
+        <w:pStyle w:val="ListParagraph"/>
         <w:numPr>
           <w:ilvl w:val="1"/>
           <w:numId w:val="2"/>
         </w:numPr>
-      </w:pPr>
-      <w:r>
+        <w:rPr/>
+      </w:pPr>
+      <w:r>
+        <w:rPr/>
         <w:t>Arrivée sur le menu</w:t>
       </w:r>
     </w:p>
     <w:p>
       <w:pPr>
-        <w:pStyle w:val="Paragraphedeliste"/>
+        <w:pStyle w:val="ListParagraph"/>
         <w:numPr>
           <w:ilvl w:val="1"/>
           <w:numId w:val="2"/>
         </w:numPr>
-      </w:pPr>
-      <w:r>
+        <w:rPr/>
+      </w:pPr>
+      <w:r>
+        <w:rPr/>
         <w:t>Choix du jeux</w:t>
       </w:r>
     </w:p>
     <w:p>
       <w:pPr>
-        <w:pStyle w:val="Paragraphedeliste"/>
+        <w:pStyle w:val="ListParagraph"/>
         <w:numPr>
           <w:ilvl w:val="1"/>
           <w:numId w:val="2"/>
         </w:numPr>
-      </w:pPr>
-      <w:r>
+        <w:rPr/>
+      </w:pPr>
+      <w:r>
+        <w:rPr/>
         <w:t>Charge le jeux choisit</w:t>
       </w:r>
     </w:p>
     <w:p>
       <w:pPr>
-        <w:pStyle w:val="Paragraphedeliste"/>
+        <w:pStyle w:val="ListParagraph"/>
         <w:numPr>
           <w:ilvl w:val="1"/>
           <w:numId w:val="2"/>
         </w:numPr>
-      </w:pPr>
-      <w:r>
+        <w:rPr/>
+      </w:pPr>
+      <w:r>
+        <w:rPr/>
         <w:t>Boucle de jeux lancée</w:t>
       </w:r>
     </w:p>
     <w:p>
       <w:pPr>
-        <w:pStyle w:val="Paragraphedeliste"/>
-        <w:ind w:left="1800"/>
-      </w:pPr>
-      <w:proofErr w:type="spellStart"/>
-      <w:r>
-        <w:t>Detection</w:t>
-      </w:r>
-      <w:proofErr w:type="spellEnd"/>
-      <w:r>
-        <w:t xml:space="preserve"> des touches</w:t>
-      </w:r>
-    </w:p>
-    <w:p>
-      <w:pPr>
-        <w:pStyle w:val="Paragraphedeliste"/>
-        <w:ind w:left="1800"/>
-      </w:pPr>
-      <w:r>
-        <w:t>Mise à jour des données (</w:t>
-      </w:r>
-      <w:proofErr w:type="spellStart"/>
-      <w:r>
-        <w:t>updateGame</w:t>
-      </w:r>
-      <w:proofErr w:type="spellEnd"/>
-      <w:r>
-        <w:t>)</w:t>
-      </w:r>
-    </w:p>
-    <w:p>
-      <w:pPr>
-        <w:pStyle w:val="Paragraphedeliste"/>
-        <w:ind w:left="1800"/>
-      </w:pPr>
-      <w:r>
-        <w:t xml:space="preserve">Actualisation de la </w:t>
-      </w:r>
-      <w:proofErr w:type="spellStart"/>
-      <w:r>
-        <w:t>map</w:t>
-      </w:r>
-      <w:proofErr w:type="spellEnd"/>
-    </w:p>
-    <w:p>
-      <w:pPr>
-        <w:pStyle w:val="Paragraphedeliste"/>
-        <w:ind w:left="1800"/>
-      </w:pPr>
-      <w:r>
-        <w:t xml:space="preserve">Affichage de la </w:t>
-      </w:r>
-      <w:proofErr w:type="spellStart"/>
-      <w:r>
-        <w:t>map</w:t>
-      </w:r>
-      <w:proofErr w:type="spellEnd"/>
-    </w:p>
-    <w:p>
-      <w:pPr>
-        <w:pStyle w:val="Paragraphedeliste"/>
-      </w:pPr>
-    </w:p>
-    <w:p>
-      <w:pPr>
-        <w:pStyle w:val="Paragraphedeliste"/>
-      </w:pPr>
-    </w:p>
-    <w:p>
-      <w:pPr>
-        <w:pStyle w:val="Paragraphedeliste"/>
-      </w:pPr>
-    </w:p>
-    <w:p>
-      <w:pPr>
-        <w:pStyle w:val="Paragraphedeliste"/>
-      </w:pPr>
-    </w:p>
-    <w:p>
-      <w:pPr>
-        <w:pStyle w:val="Paragraphedeliste"/>
-      </w:pPr>
-    </w:p>
-    <w:p>
-      <w:pPr>
-        <w:pStyle w:val="Paragraphedeliste"/>
-      </w:pPr>
-    </w:p>
-    <w:p>
-      <w:pPr>
-        <w:pStyle w:val="Paragraphedeliste"/>
-      </w:pPr>
-    </w:p>
-    <w:p>
-      <w:pPr>
-        <w:pStyle w:val="Paragraphedeliste"/>
-      </w:pPr>
-    </w:p>
-    <w:p>
-      <w:pPr>
+        <w:pStyle w:val="ListParagraph"/>
+        <w:numPr>
+          <w:ilvl w:val="0"/>
+          <w:numId w:val="2"/>
+        </w:numPr>
+        <w:ind w:left="1800" w:hanging="0"/>
+        <w:rPr/>
+      </w:pPr>
+      <w:r>
+        <w:rPr/>
+        <w:t>Detection des touches</w:t>
+      </w:r>
+    </w:p>
+    <w:p>
+      <w:pPr>
+        <w:pStyle w:val="ListParagraph"/>
+        <w:numPr>
+          <w:ilvl w:val="0"/>
+          <w:numId w:val="2"/>
+        </w:numPr>
+        <w:ind w:left="1800" w:hanging="0"/>
+        <w:rPr/>
+      </w:pPr>
+      <w:r>
+        <w:rPr/>
+        <w:t>Mise à jour des données (updateGame)</w:t>
+      </w:r>
+    </w:p>
+    <w:p>
+      <w:pPr>
+        <w:pStyle w:val="ListParagraph"/>
+        <w:numPr>
+          <w:ilvl w:val="0"/>
+          <w:numId w:val="2"/>
+        </w:numPr>
+        <w:ind w:left="1800" w:hanging="0"/>
+        <w:rPr/>
+      </w:pPr>
+      <w:r>
+        <w:rPr/>
+        <w:t>Actualisation de la map</w:t>
+      </w:r>
+    </w:p>
+    <w:p>
+      <w:pPr>
+        <w:pStyle w:val="ListParagraph"/>
+        <w:numPr>
+          <w:ilvl w:val="0"/>
+          <w:numId w:val="2"/>
+        </w:numPr>
+        <w:ind w:left="1800" w:hanging="0"/>
+        <w:rPr/>
+      </w:pPr>
+      <w:r>
+        <w:rPr/>
+        <w:t>Affichage de la map</w:t>
+      </w:r>
+    </w:p>
+    <w:p>
+      <w:pPr>
+        <w:pStyle w:val="ListParagraph"/>
+        <w:rPr/>
+      </w:pPr>
+      <w:r>
+        <w:rPr/>
+      </w:r>
+    </w:p>
+    <w:p>
+      <w:pPr>
+        <w:pStyle w:val="ListParagraph"/>
+        <w:ind w:hanging="0"/>
+        <w:rPr>
+          <w:sz w:val="32"/>
+          <w:szCs w:val="32"/>
+          <w:u w:val="single"/>
+        </w:rPr>
+      </w:pPr>
+      <w:r>
+        <w:rPr>
+          <w:sz w:val="32"/>
+          <w:szCs w:val="32"/>
+          <w:u w:val="single"/>
+        </w:rPr>
+        <w:t>Clavier :</w:t>
+      </w:r>
+    </w:p>
+    <w:p>
+      <w:pPr>
+        <w:pStyle w:val="ListParagraph"/>
+        <w:ind w:hanging="0"/>
+        <w:rPr>
+          <w:sz w:val="24"/>
+          <w:szCs w:val="24"/>
+          <w:u w:val="none"/>
+        </w:rPr>
+      </w:pPr>
+      <w:r>
+        <w:rPr>
+          <w:sz w:val="24"/>
+          <w:szCs w:val="24"/>
+          <w:u w:val="none"/>
+        </w:rPr>
+        <w:t>q/z/d/s ou fleches pour se déplacer.</w:t>
+      </w:r>
+    </w:p>
+    <w:p>
+      <w:pPr>
+        <w:pStyle w:val="ListParagraph"/>
+        <w:ind w:hanging="0"/>
+        <w:rPr>
+          <w:sz w:val="24"/>
+          <w:szCs w:val="24"/>
+          <w:u w:val="none"/>
+        </w:rPr>
+      </w:pPr>
+      <w:r>
+        <w:rPr>
+          <w:sz w:val="24"/>
+          <w:szCs w:val="24"/>
+          <w:u w:val="none"/>
+        </w:rPr>
+        <w:t>I &lt;&gt; P pour changer de lib graphiques.</w:t>
+      </w:r>
+    </w:p>
+    <w:p>
+      <w:pPr>
+        <w:pStyle w:val="ListParagraph"/>
+        <w:ind w:hanging="0"/>
+        <w:rPr>
+          <w:sz w:val="24"/>
+          <w:szCs w:val="24"/>
+          <w:u w:val="none"/>
+        </w:rPr>
+      </w:pPr>
+      <w:r>
+        <w:rPr>
+          <w:sz w:val="24"/>
+          <w:szCs w:val="24"/>
+          <w:u w:val="none"/>
+        </w:rPr>
+        <w:t>K &lt;&gt; M pour changer de jeu.</w:t>
+      </w:r>
+    </w:p>
+    <w:p>
+      <w:pPr>
+        <w:pStyle w:val="ListParagraph"/>
+        <w:ind w:hanging="0"/>
+        <w:rPr>
+          <w:sz w:val="24"/>
+          <w:szCs w:val="24"/>
+          <w:u w:val="none"/>
+        </w:rPr>
+      </w:pPr>
+      <w:r>
+        <w:rPr>
+          <w:sz w:val="24"/>
+          <w:szCs w:val="24"/>
+          <w:u w:val="none"/>
+        </w:rPr>
+        <w:t>Space pour tirer.</w:t>
+      </w:r>
+    </w:p>
+    <w:p>
+      <w:pPr>
+        <w:pStyle w:val="ListParagraph"/>
+        <w:ind w:hanging="0"/>
+        <w:rPr>
+          <w:sz w:val="24"/>
+          <w:szCs w:val="24"/>
+          <w:u w:val="none"/>
+        </w:rPr>
+      </w:pPr>
+      <w:r>
+        <w:rPr>
+          <w:sz w:val="24"/>
+          <w:szCs w:val="24"/>
+          <w:u w:val="none"/>
+        </w:rPr>
+        <w:t>Entrer pour selectionner / jouer / pause.</w:t>
+      </w:r>
+    </w:p>
+    <w:p>
+      <w:pPr>
+        <w:pStyle w:val="ListParagraph"/>
+        <w:rPr/>
+      </w:pPr>
+      <w:r>
+        <w:rPr/>
+      </w:r>
+    </w:p>
+    <w:p>
+      <w:pPr>
+        <w:pStyle w:val="ListParagraph"/>
+        <w:rPr/>
+      </w:pPr>
+      <w:r>
+        <w:rPr/>
+      </w:r>
+    </w:p>
+    <w:p>
+      <w:pPr>
+        <w:pStyle w:val="ListParagraph"/>
+        <w:rPr/>
+      </w:pPr>
+      <w:r>
+        <w:rPr/>
+      </w:r>
+    </w:p>
+    <w:p>
+      <w:pPr>
+        <w:pStyle w:val="ListParagraph"/>
+        <w:rPr/>
+      </w:pPr>
+      <w:r>
+        <w:rPr/>
+      </w:r>
+    </w:p>
+    <w:p>
+      <w:pPr>
+        <w:pStyle w:val="ListParagraph"/>
+        <w:rPr/>
+      </w:pPr>
+      <w:r>
+        <w:rPr/>
+      </w:r>
+    </w:p>
+    <w:p>
+      <w:pPr>
+        <w:pStyle w:val="ListParagraph"/>
+        <w:rPr/>
+      </w:pPr>
+      <w:r>
+        <w:rPr/>
+      </w:r>
+    </w:p>
+    <w:p>
+      <w:pPr>
+        <w:pStyle w:val="Normal"/>
         <w:rPr>
           <w:sz w:val="32"/>
           <w:u w:val="single"/>
         </w:rPr>
       </w:pPr>
       <w:r>
+        <w:rPr/>
+      </w:r>
+    </w:p>
+    <w:p>
+      <w:pPr>
+        <w:pStyle w:val="Normal"/>
         <w:rPr>
           <w:sz w:val="32"/>
           <w:u w:val="single"/>
         </w:rPr>
-        <w:lastRenderedPageBreak/>
+      </w:pPr>
+      <w:r>
+        <w:rPr>
+          <w:sz w:val="32"/>
+          <w:u w:val="single"/>
+        </w:rPr>
         <w:t>Structuration :</w:t>
       </w:r>
     </w:p>
     <w:p>
       <w:pPr>
-        <w:pStyle w:val="Paragraphedeliste"/>
-      </w:pPr>
-    </w:p>
-    <w:p>
-      <w:pPr>
-        <w:pStyle w:val="Paragraphedeliste"/>
-      </w:pPr>
-      <w:r>
-        <w:rPr>
-          <w:noProof/>
-          <w:lang w:eastAsia="fr-FR"/>
-        </w:rPr>
+        <w:pStyle w:val="ListParagraph"/>
+        <w:rPr/>
+      </w:pPr>
+      <w:r>
+        <w:rPr/>
+      </w:r>
+    </w:p>
+    <w:p>
+      <w:pPr>
+        <w:pStyle w:val="ListParagraph"/>
+        <w:rPr/>
+      </w:pPr>
+      <w:r>
+        <w:rPr/>
+      </w:r>
+    </w:p>
+    <w:p>
+      <w:pPr>
+        <w:pStyle w:val="Normal"/>
+        <w:widowControl/>
+        <w:bidi w:val="0"/>
+        <w:spacing w:lineRule="auto" w:line="259" w:before="0" w:after="160"/>
+        <w:jc w:val="left"/>
+        <w:rPr/>
+      </w:pPr>
+      <w:r>
+        <w:rPr/>
         <w:drawing>
-          <wp:inline distT="0" distB="0" distL="0" distR="0">
-            <wp:extent cx="5760720" cy="5053832"/>
+          <wp:anchor behindDoc="0" distT="0" distB="0" distL="0" distR="0" simplePos="0" locked="0" layoutInCell="1" allowOverlap="1" relativeHeight="2">
+            <wp:simplePos x="0" y="0"/>
+            <wp:positionH relativeFrom="column">
+              <wp:align>center</wp:align>
+            </wp:positionH>
+            <wp:positionV relativeFrom="paragraph">
+              <wp:posOffset>635</wp:posOffset>
+            </wp:positionV>
+            <wp:extent cx="5760720" cy="5052695"/>
             <wp:effectExtent l="0" t="0" r="0" b="0"/>
-            <wp:docPr id="5" name="Image 5" descr="https://scontent-cdg2-1.xx.fbcdn.net/v/t34.0-12/17857362_10209405782725014_1749388680_n.png?oh=e78f6100ab7937360ee4ea9bbbdca11e&amp;oe=58ED4B89"/>
+            <wp:wrapSquare wrapText="largest"/>
+            <wp:docPr id="1" name="Image1" descr=""/>
             <wp:cNvGraphicFramePr>
               <a:graphicFrameLocks xmlns:a="http://schemas.openxmlformats.org/drawingml/2006/main" noChangeAspect="1"/>
             </wp:cNvGraphicFramePr>
@@ -438,20 +672,13 @@
               <a:graphicData uri="http://schemas.openxmlformats.org/drawingml/2006/picture">
                 <pic:pic xmlns:pic="http://schemas.openxmlformats.org/drawingml/2006/picture">
                   <pic:nvPicPr>
-                    <pic:cNvPr id="0" name="Picture 7" descr="https://scontent-cdg2-1.xx.fbcdn.net/v/t34.0-12/17857362_10209405782725014_1749388680_n.png?oh=e78f6100ab7937360ee4ea9bbbdca11e&amp;oe=58ED4B89"/>
+                    <pic:cNvPr id="1" name="Image1" descr=""/>
                     <pic:cNvPicPr>
                       <a:picLocks noChangeAspect="1" noChangeArrowheads="1"/>
                     </pic:cNvPicPr>
                   </pic:nvPicPr>
                   <pic:blipFill>
-                    <a:blip r:embed="rId5">
-                      <a:extLst>
-                        <a:ext uri="{28A0092B-C50C-407E-A947-70E740481C1C}">
-                          <a14:useLocalDpi xmlns:a14="http://schemas.microsoft.com/office/drawing/2010/main" val="0"/>
-                        </a:ext>
-                      </a:extLst>
-                    </a:blip>
-                    <a:srcRect/>
+                    <a:blip r:embed="rId2"/>
                     <a:stretch>
                       <a:fillRect/>
                     </a:stretch>
@@ -459,44 +686,150 @@
                   <pic:spPr bwMode="auto">
                     <a:xfrm>
                       <a:off x="0" y="0"/>
-                      <a:ext cx="5760720" cy="5053832"/>
+                      <a:ext cx="5760720" cy="5052695"/>
                     </a:xfrm>
                     <a:prstGeom prst="rect">
                       <a:avLst/>
                     </a:prstGeom>
-                    <a:noFill/>
-                    <a:ln>
-                      <a:noFill/>
-                    </a:ln>
                   </pic:spPr>
                 </pic:pic>
               </a:graphicData>
             </a:graphic>
-          </wp:inline>
+          </wp:anchor>
         </w:drawing>
       </w:r>
     </w:p>
-    <w:p>
-      <w:bookmarkStart w:id="0" w:name="_GoBack"/>
-      <w:bookmarkEnd w:id="0"/>
-    </w:p>
     <w:sectPr>
+      <w:type w:val="nextPage"/>
       <w:pgSz w:w="11906" w:h="16838"/>
-      <w:pgMar w:top="1417" w:right="1417" w:bottom="1417" w:left="1417" w:header="708" w:footer="708" w:gutter="0"/>
-      <w:cols w:space="708"/>
-      <w:docGrid w:linePitch="360"/>
+      <w:pgMar w:left="1417" w:right="1417" w:header="0" w:top="1417" w:footer="0" w:bottom="1417" w:gutter="0"/>
+      <w:pgNumType w:fmt="decimal"/>
+      <w:formProt w:val="false"/>
+      <w:textDirection w:val="lrTb"/>
+      <w:docGrid w:type="default" w:linePitch="360" w:charSpace="4294965247"/>
     </w:sectPr>
   </w:body>
 </w:document>
 </file>
 
 <file path=word/numbering.xml><?xml version="1.0" encoding="utf-8"?>
-<w:numbering xmlns:wpc="http://schemas.microsoft.com/office/word/2010/wordprocessingCanvas" xmlns:cx="http://schemas.microsoft.com/office/drawing/2014/chartex" xmlns:cx1="http://schemas.microsoft.com/office/drawing/2015/9/8/chartex" xmlns:cx2="http://schemas.microsoft.com/office/drawing/2015/10/21/chartex" xmlns:cx3="http://schemas.microsoft.com/office/drawing/2016/5/9/chartex" xmlns:cx4="http://schemas.microsoft.com/office/drawing/2016/5/10/chartex" xmlns:cx5="http://schemas.microsoft.com/office/drawing/2016/5/11/chartex" xmlns:cx6="http://schemas.microsoft.com/office/drawing/2016/5/12/chartex" xmlns:cx7="http://schemas.microsoft.com/office/drawing/2016/5/13/chartex" xmlns:cx8="http://schemas.microsoft.com/office/drawing/2016/5/14/chartex" xmlns:mc="http://schemas.openxmlformats.org/markup-compatibility/2006" xmlns:o="urn:schemas-microsoft-com:office:office" xmlns:r="http://schemas.openxmlformats.org/officeDocument/2006/relationships" xmlns:m="http://schemas.openxmlformats.org/officeDocument/2006/math" xmlns:v="urn:schemas-microsoft-com:vml" xmlns:wp14="http://schemas.microsoft.com/office/word/2010/wordprocessingDrawing" xmlns:wp="http://schemas.openxmlformats.org/drawingml/2006/wordprocessingDrawing" xmlns:w10="urn:schemas-microsoft-com:office:word" xmlns:w="http://schemas.openxmlformats.org/wordprocessingml/2006/main" xmlns:w14="http://schemas.microsoft.com/office/word/2010/wordml" xmlns:w15="http://schemas.microsoft.com/office/word/2012/wordml" xmlns:w16se="http://schemas.microsoft.com/office/word/2015/wordml/symex" xmlns:wpg="http://schemas.microsoft.com/office/word/2010/wordprocessingGroup" xmlns:wpi="http://schemas.microsoft.com/office/word/2010/wordprocessingInk" xmlns:wne="http://schemas.microsoft.com/office/word/2006/wordml" xmlns:wps="http://schemas.microsoft.com/office/word/2010/wordprocessingShape" mc:Ignorable="w14 w15 w16se wp14">
-  <w:abstractNum w:abstractNumId="0" w15:restartNumberingAfterBreak="0">
-    <w:nsid w:val="3530351F"/>
-    <w:multiLevelType w:val="hybridMultilevel"/>
-    <w:tmpl w:val="2B1E629E"/>
-    <w:lvl w:ilvl="0" w:tplc="91B8DC7C">
+<w:numbering xmlns:w="http://schemas.openxmlformats.org/wordprocessingml/2006/main" xmlns:o="urn:schemas-microsoft-com:office:office" xmlns:r="http://schemas.openxmlformats.org/officeDocument/2006/relationships" xmlns:v="urn:schemas-microsoft-com:vml">
+  <w:abstractNum w:abstractNumId="1">
+    <w:lvl w:ilvl="0">
+      <w:start w:val="1"/>
+      <w:numFmt w:val="bullet"/>
+      <w:lvlText w:val="-"/>
+      <w:lvlJc w:val="left"/>
+      <w:pPr>
+        <w:ind w:left="720" w:hanging="360"/>
+      </w:pPr>
+      <w:rPr>
+        <w:rFonts w:ascii="Calibri" w:hAnsi="Calibri" w:cs="Calibri" w:hint="default"/>
+        <w:rFonts w:cs="Calibri"/>
+      </w:rPr>
+    </w:lvl>
+    <w:lvl w:ilvl="1">
+      <w:start w:val="1"/>
+      <w:numFmt w:val="bullet"/>
+      <w:lvlText w:val="o"/>
+      <w:lvlJc w:val="left"/>
+      <w:pPr>
+        <w:ind w:left="1440" w:hanging="360"/>
+      </w:pPr>
+      <w:rPr>
+        <w:rFonts w:ascii="Courier New" w:hAnsi="Courier New" w:cs="Courier New" w:hint="default"/>
+        <w:rFonts w:cs="Courier New"/>
+      </w:rPr>
+    </w:lvl>
+    <w:lvl w:ilvl="2">
+      <w:start w:val="1"/>
+      <w:numFmt w:val="bullet"/>
+      <w:lvlText w:val=""/>
+      <w:lvlJc w:val="left"/>
+      <w:pPr>
+        <w:ind w:left="2160" w:hanging="360"/>
+      </w:pPr>
+      <w:rPr>
+        <w:rFonts w:ascii="Wingdings" w:hAnsi="Wingdings" w:cs="Wingdings" w:hint="default"/>
+      </w:rPr>
+    </w:lvl>
+    <w:lvl w:ilvl="3">
+      <w:start w:val="1"/>
+      <w:numFmt w:val="bullet"/>
+      <w:lvlText w:val=""/>
+      <w:lvlJc w:val="left"/>
+      <w:pPr>
+        <w:ind w:left="2880" w:hanging="360"/>
+      </w:pPr>
+      <w:rPr>
+        <w:rFonts w:ascii="Symbol" w:hAnsi="Symbol" w:cs="Symbol" w:hint="default"/>
+      </w:rPr>
+    </w:lvl>
+    <w:lvl w:ilvl="4">
+      <w:start w:val="1"/>
+      <w:numFmt w:val="bullet"/>
+      <w:lvlText w:val="o"/>
+      <w:lvlJc w:val="left"/>
+      <w:pPr>
+        <w:ind w:left="3600" w:hanging="360"/>
+      </w:pPr>
+      <w:rPr>
+        <w:rFonts w:ascii="Courier New" w:hAnsi="Courier New" w:cs="Courier New" w:hint="default"/>
+        <w:rFonts w:cs="Courier New"/>
+      </w:rPr>
+    </w:lvl>
+    <w:lvl w:ilvl="5">
+      <w:start w:val="1"/>
+      <w:numFmt w:val="bullet"/>
+      <w:lvlText w:val=""/>
+      <w:lvlJc w:val="left"/>
+      <w:pPr>
+        <w:ind w:left="4320" w:hanging="360"/>
+      </w:pPr>
+      <w:rPr>
+        <w:rFonts w:ascii="Wingdings" w:hAnsi="Wingdings" w:cs="Wingdings" w:hint="default"/>
+      </w:rPr>
+    </w:lvl>
+    <w:lvl w:ilvl="6">
+      <w:start w:val="1"/>
+      <w:numFmt w:val="bullet"/>
+      <w:lvlText w:val=""/>
+      <w:lvlJc w:val="left"/>
+      <w:pPr>
+        <w:ind w:left="5040" w:hanging="360"/>
+      </w:pPr>
+      <w:rPr>
+        <w:rFonts w:ascii="Symbol" w:hAnsi="Symbol" w:cs="Symbol" w:hint="default"/>
+      </w:rPr>
+    </w:lvl>
+    <w:lvl w:ilvl="7">
+      <w:start w:val="1"/>
+      <w:numFmt w:val="bullet"/>
+      <w:lvlText w:val="o"/>
+      <w:lvlJc w:val="left"/>
+      <w:pPr>
+        <w:ind w:left="5760" w:hanging="360"/>
+      </w:pPr>
+      <w:rPr>
+        <w:rFonts w:ascii="Courier New" w:hAnsi="Courier New" w:cs="Courier New" w:hint="default"/>
+        <w:rFonts w:cs="Courier New"/>
+      </w:rPr>
+    </w:lvl>
+    <w:lvl w:ilvl="8">
+      <w:start w:val="1"/>
+      <w:numFmt w:val="bullet"/>
+      <w:lvlText w:val=""/>
+      <w:lvlJc w:val="left"/>
+      <w:pPr>
+        <w:ind w:left="6480" w:hanging="360"/>
+      </w:pPr>
+      <w:rPr>
+        <w:rFonts w:ascii="Wingdings" w:hAnsi="Wingdings" w:cs="Wingdings" w:hint="default"/>
+      </w:rPr>
+    </w:lvl>
+  </w:abstractNum>
+  <w:abstractNum w:abstractNumId="2">
+    <w:lvl w:ilvl="0">
       <w:numFmt w:val="bullet"/>
       <w:lvlText w:val=""/>
       <w:lvlJc w:val="left"/>
@@ -504,255 +837,239 @@
         <w:ind w:left="1080" w:hanging="360"/>
       </w:pPr>
       <w:rPr>
-        <w:rFonts w:ascii="Wingdings" w:eastAsiaTheme="minorHAnsi" w:hAnsi="Wingdings" w:cstheme="minorBidi" w:hint="default"/>
+        <w:rFonts w:ascii="Wingdings" w:hAnsi="Wingdings" w:cs="Wingdings" w:hint="default"/>
+        <w:rFonts w:cs=""/>
       </w:rPr>
     </w:lvl>
-    <w:lvl w:ilvl="1" w:tplc="040C0003">
+    <w:lvl w:ilvl="1">
+      <w:start w:val="1"/>
+      <w:numFmt w:val="bullet"/>
+      <w:lvlText w:val=""/>
+      <w:lvlJc w:val="left"/>
+      <w:pPr>
+        <w:ind w:left="1800" w:hanging="360"/>
+      </w:pPr>
+      <w:rPr>
+        <w:rFonts w:ascii="Symbol" w:hAnsi="Symbol" w:cs="Symbol" w:hint="default"/>
+      </w:rPr>
+    </w:lvl>
+    <w:lvl w:ilvl="2">
+      <w:start w:val="1"/>
+      <w:numFmt w:val="bullet"/>
+      <w:lvlText w:val=""/>
+      <w:lvlJc w:val="left"/>
+      <w:pPr>
+        <w:ind w:left="2520" w:hanging="360"/>
+      </w:pPr>
+      <w:rPr>
+        <w:rFonts w:ascii="Wingdings" w:hAnsi="Wingdings" w:cs="Wingdings" w:hint="default"/>
+      </w:rPr>
+    </w:lvl>
+    <w:lvl w:ilvl="3">
+      <w:start w:val="1"/>
+      <w:numFmt w:val="bullet"/>
+      <w:lvlText w:val=""/>
+      <w:lvlJc w:val="left"/>
+      <w:pPr>
+        <w:ind w:left="3240" w:hanging="360"/>
+      </w:pPr>
+      <w:rPr>
+        <w:rFonts w:ascii="Symbol" w:hAnsi="Symbol" w:cs="Symbol" w:hint="default"/>
+      </w:rPr>
+    </w:lvl>
+    <w:lvl w:ilvl="4">
       <w:start w:val="1"/>
       <w:numFmt w:val="bullet"/>
       <w:lvlText w:val="o"/>
       <w:lvlJc w:val="left"/>
       <w:pPr>
-        <w:ind w:left="1800" w:hanging="360"/>
+        <w:ind w:left="3960" w:hanging="360"/>
       </w:pPr>
       <w:rPr>
         <w:rFonts w:ascii="Courier New" w:hAnsi="Courier New" w:cs="Courier New" w:hint="default"/>
+        <w:rFonts w:cs="Courier New"/>
       </w:rPr>
     </w:lvl>
-    <w:lvl w:ilvl="2" w:tplc="040C0005" w:tentative="1">
+    <w:lvl w:ilvl="5">
       <w:start w:val="1"/>
       <w:numFmt w:val="bullet"/>
       <w:lvlText w:val=""/>
       <w:lvlJc w:val="left"/>
       <w:pPr>
-        <w:ind w:left="2520" w:hanging="360"/>
+        <w:ind w:left="4680" w:hanging="360"/>
       </w:pPr>
       <w:rPr>
-        <w:rFonts w:ascii="Wingdings" w:hAnsi="Wingdings" w:hint="default"/>
+        <w:rFonts w:ascii="Wingdings" w:hAnsi="Wingdings" w:cs="Wingdings" w:hint="default"/>
       </w:rPr>
     </w:lvl>
-    <w:lvl w:ilvl="3" w:tplc="040C0001" w:tentative="1">
+    <w:lvl w:ilvl="6">
       <w:start w:val="1"/>
       <w:numFmt w:val="bullet"/>
       <w:lvlText w:val=""/>
       <w:lvlJc w:val="left"/>
       <w:pPr>
-        <w:ind w:left="3240" w:hanging="360"/>
+        <w:ind w:left="5400" w:hanging="360"/>
       </w:pPr>
       <w:rPr>
-        <w:rFonts w:ascii="Symbol" w:hAnsi="Symbol" w:hint="default"/>
+        <w:rFonts w:ascii="Symbol" w:hAnsi="Symbol" w:cs="Symbol" w:hint="default"/>
       </w:rPr>
     </w:lvl>
-    <w:lvl w:ilvl="4" w:tplc="040C0003" w:tentative="1">
+    <w:lvl w:ilvl="7">
       <w:start w:val="1"/>
       <w:numFmt w:val="bullet"/>
       <w:lvlText w:val="o"/>
       <w:lvlJc w:val="left"/>
       <w:pPr>
-        <w:ind w:left="3960" w:hanging="360"/>
+        <w:ind w:left="6120" w:hanging="360"/>
       </w:pPr>
       <w:rPr>
         <w:rFonts w:ascii="Courier New" w:hAnsi="Courier New" w:cs="Courier New" w:hint="default"/>
+        <w:rFonts w:cs="Courier New"/>
       </w:rPr>
     </w:lvl>
-    <w:lvl w:ilvl="5" w:tplc="040C0005" w:tentative="1">
+    <w:lvl w:ilvl="8">
       <w:start w:val="1"/>
       <w:numFmt w:val="bullet"/>
       <w:lvlText w:val=""/>
       <w:lvlJc w:val="left"/>
       <w:pPr>
-        <w:ind w:left="4680" w:hanging="360"/>
+        <w:ind w:left="6840" w:hanging="360"/>
       </w:pPr>
       <w:rPr>
-        <w:rFonts w:ascii="Wingdings" w:hAnsi="Wingdings" w:hint="default"/>
+        <w:rFonts w:ascii="Wingdings" w:hAnsi="Wingdings" w:cs="Wingdings" w:hint="default"/>
       </w:rPr>
     </w:lvl>
-    <w:lvl w:ilvl="6" w:tplc="040C0001" w:tentative="1">
-      <w:start w:val="1"/>
-      <w:numFmt w:val="bullet"/>
-      <w:lvlText w:val=""/>
-      <w:lvlJc w:val="left"/>
-      <w:pPr>
-        <w:ind w:left="5400" w:hanging="360"/>
-      </w:pPr>
-      <w:rPr>
-        <w:rFonts w:ascii="Symbol" w:hAnsi="Symbol" w:hint="default"/>
-      </w:rPr>
-    </w:lvl>
-    <w:lvl w:ilvl="7" w:tplc="040C0003" w:tentative="1">
-      <w:start w:val="1"/>
-      <w:numFmt w:val="bullet"/>
-      <w:lvlText w:val="o"/>
-      <w:lvlJc w:val="left"/>
-      <w:pPr>
-        <w:ind w:left="6120" w:hanging="360"/>
-      </w:pPr>
-      <w:rPr>
-        <w:rFonts w:ascii="Courier New" w:hAnsi="Courier New" w:cs="Courier New" w:hint="default"/>
-      </w:rPr>
-    </w:lvl>
-    <w:lvl w:ilvl="8" w:tplc="040C0005" w:tentative="1">
-      <w:start w:val="1"/>
-      <w:numFmt w:val="bullet"/>
-      <w:lvlText w:val=""/>
-      <w:lvlJc w:val="left"/>
-      <w:pPr>
-        <w:ind w:left="6840" w:hanging="360"/>
-      </w:pPr>
-      <w:rPr>
-        <w:rFonts w:ascii="Wingdings" w:hAnsi="Wingdings" w:hint="default"/>
-      </w:rPr>
-    </w:lvl>
   </w:abstractNum>
-  <w:abstractNum w:abstractNumId="1" w15:restartNumberingAfterBreak="0">
-    <w:nsid w:val="6C4D1D91"/>
-    <w:multiLevelType w:val="hybridMultilevel"/>
-    <w:tmpl w:val="76B69ADC"/>
-    <w:lvl w:ilvl="0" w:tplc="A3A8E4DC">
-      <w:numFmt w:val="bullet"/>
-      <w:lvlText w:val="-"/>
-      <w:lvlJc w:val="left"/>
-      <w:pPr>
-        <w:ind w:left="720" w:hanging="360"/>
-      </w:pPr>
-      <w:rPr>
-        <w:rFonts w:ascii="Calibri" w:eastAsiaTheme="minorHAnsi" w:hAnsi="Calibri" w:cs="Calibri" w:hint="default"/>
-      </w:rPr>
-    </w:lvl>
-    <w:lvl w:ilvl="1" w:tplc="040C0003" w:tentative="1">
-      <w:start w:val="1"/>
-      <w:numFmt w:val="bullet"/>
-      <w:lvlText w:val="o"/>
-      <w:lvlJc w:val="left"/>
-      <w:pPr>
-        <w:ind w:left="1440" w:hanging="360"/>
-      </w:pPr>
-      <w:rPr>
-        <w:rFonts w:ascii="Courier New" w:hAnsi="Courier New" w:cs="Courier New" w:hint="default"/>
-      </w:rPr>
-    </w:lvl>
-    <w:lvl w:ilvl="2" w:tplc="040C0005" w:tentative="1">
-      <w:start w:val="1"/>
-      <w:numFmt w:val="bullet"/>
-      <w:lvlText w:val=""/>
-      <w:lvlJc w:val="left"/>
-      <w:pPr>
-        <w:ind w:left="2160" w:hanging="360"/>
-      </w:pPr>
-      <w:rPr>
-        <w:rFonts w:ascii="Wingdings" w:hAnsi="Wingdings" w:hint="default"/>
-      </w:rPr>
-    </w:lvl>
-    <w:lvl w:ilvl="3" w:tplc="040C0001" w:tentative="1">
-      <w:start w:val="1"/>
-      <w:numFmt w:val="bullet"/>
-      <w:lvlText w:val=""/>
-      <w:lvlJc w:val="left"/>
-      <w:pPr>
-        <w:ind w:left="2880" w:hanging="360"/>
-      </w:pPr>
-      <w:rPr>
-        <w:rFonts w:ascii="Symbol" w:hAnsi="Symbol" w:hint="default"/>
-      </w:rPr>
-    </w:lvl>
-    <w:lvl w:ilvl="4" w:tplc="040C0003" w:tentative="1">
-      <w:start w:val="1"/>
-      <w:numFmt w:val="bullet"/>
-      <w:lvlText w:val="o"/>
-      <w:lvlJc w:val="left"/>
-      <w:pPr>
-        <w:ind w:left="3600" w:hanging="360"/>
-      </w:pPr>
-      <w:rPr>
-        <w:rFonts w:ascii="Courier New" w:hAnsi="Courier New" w:cs="Courier New" w:hint="default"/>
-      </w:rPr>
-    </w:lvl>
-    <w:lvl w:ilvl="5" w:tplc="040C0005" w:tentative="1">
-      <w:start w:val="1"/>
-      <w:numFmt w:val="bullet"/>
-      <w:lvlText w:val=""/>
-      <w:lvlJc w:val="left"/>
-      <w:pPr>
-        <w:ind w:left="4320" w:hanging="360"/>
-      </w:pPr>
-      <w:rPr>
-        <w:rFonts w:ascii="Wingdings" w:hAnsi="Wingdings" w:hint="default"/>
-      </w:rPr>
-    </w:lvl>
-    <w:lvl w:ilvl="6" w:tplc="040C0001" w:tentative="1">
-      <w:start w:val="1"/>
-      <w:numFmt w:val="bullet"/>
-      <w:lvlText w:val=""/>
-      <w:lvlJc w:val="left"/>
-      <w:pPr>
-        <w:ind w:left="5040" w:hanging="360"/>
-      </w:pPr>
-      <w:rPr>
-        <w:rFonts w:ascii="Symbol" w:hAnsi="Symbol" w:hint="default"/>
-      </w:rPr>
-    </w:lvl>
-    <w:lvl w:ilvl="7" w:tplc="040C0003" w:tentative="1">
-      <w:start w:val="1"/>
-      <w:numFmt w:val="bullet"/>
-      <w:lvlText w:val="o"/>
-      <w:lvlJc w:val="left"/>
-      <w:pPr>
-        <w:ind w:left="5760" w:hanging="360"/>
-      </w:pPr>
-      <w:rPr>
-        <w:rFonts w:ascii="Courier New" w:hAnsi="Courier New" w:cs="Courier New" w:hint="default"/>
-      </w:rPr>
-    </w:lvl>
-    <w:lvl w:ilvl="8" w:tplc="040C0005" w:tentative="1">
-      <w:start w:val="1"/>
-      <w:numFmt w:val="bullet"/>
-      <w:lvlText w:val=""/>
-      <w:lvlJc w:val="left"/>
-      <w:pPr>
-        <w:ind w:left="6480" w:hanging="360"/>
-      </w:pPr>
-      <w:rPr>
-        <w:rFonts w:ascii="Wingdings" w:hAnsi="Wingdings" w:hint="default"/>
-      </w:rPr>
+  <w:abstractNum w:abstractNumId="3">
+    <w:lvl w:ilvl="0">
+      <w:start w:val="1"/>
+      <w:numFmt w:val="none"/>
+      <w:suff w:val="nothing"/>
+      <w:lvlText w:val=""/>
+      <w:lvlJc w:val="left"/>
+      <w:pPr>
+        <w:ind w:left="0" w:hanging="0"/>
+      </w:pPr>
+    </w:lvl>
+    <w:lvl w:ilvl="1">
+      <w:start w:val="1"/>
+      <w:numFmt w:val="none"/>
+      <w:suff w:val="nothing"/>
+      <w:lvlText w:val=""/>
+      <w:lvlJc w:val="left"/>
+      <w:pPr>
+        <w:ind w:left="0" w:hanging="0"/>
+      </w:pPr>
+    </w:lvl>
+    <w:lvl w:ilvl="2">
+      <w:start w:val="1"/>
+      <w:numFmt w:val="none"/>
+      <w:suff w:val="nothing"/>
+      <w:lvlText w:val=""/>
+      <w:lvlJc w:val="left"/>
+      <w:pPr>
+        <w:ind w:left="0" w:hanging="0"/>
+      </w:pPr>
+    </w:lvl>
+    <w:lvl w:ilvl="3">
+      <w:start w:val="1"/>
+      <w:numFmt w:val="none"/>
+      <w:suff w:val="nothing"/>
+      <w:lvlText w:val=""/>
+      <w:lvlJc w:val="left"/>
+      <w:pPr>
+        <w:ind w:left="0" w:hanging="0"/>
+      </w:pPr>
+    </w:lvl>
+    <w:lvl w:ilvl="4">
+      <w:start w:val="1"/>
+      <w:numFmt w:val="none"/>
+      <w:suff w:val="nothing"/>
+      <w:lvlText w:val=""/>
+      <w:lvlJc w:val="left"/>
+      <w:pPr>
+        <w:ind w:left="0" w:hanging="0"/>
+      </w:pPr>
+    </w:lvl>
+    <w:lvl w:ilvl="5">
+      <w:start w:val="1"/>
+      <w:numFmt w:val="none"/>
+      <w:suff w:val="nothing"/>
+      <w:lvlText w:val=""/>
+      <w:lvlJc w:val="left"/>
+      <w:pPr>
+        <w:ind w:left="0" w:hanging="0"/>
+      </w:pPr>
+    </w:lvl>
+    <w:lvl w:ilvl="6">
+      <w:start w:val="1"/>
+      <w:numFmt w:val="none"/>
+      <w:suff w:val="nothing"/>
+      <w:lvlText w:val=""/>
+      <w:lvlJc w:val="left"/>
+      <w:pPr>
+        <w:ind w:left="0" w:hanging="0"/>
+      </w:pPr>
+    </w:lvl>
+    <w:lvl w:ilvl="7">
+      <w:start w:val="1"/>
+      <w:numFmt w:val="none"/>
+      <w:suff w:val="nothing"/>
+      <w:lvlText w:val=""/>
+      <w:lvlJc w:val="left"/>
+      <w:pPr>
+        <w:ind w:left="0" w:hanging="0"/>
+      </w:pPr>
+    </w:lvl>
+    <w:lvl w:ilvl="8">
+      <w:start w:val="1"/>
+      <w:numFmt w:val="none"/>
+      <w:suff w:val="nothing"/>
+      <w:lvlText w:val=""/>
+      <w:lvlJc w:val="left"/>
+      <w:pPr>
+        <w:ind w:left="0" w:hanging="0"/>
+      </w:pPr>
     </w:lvl>
   </w:abstractNum>
   <w:num w:numId="1">
     <w:abstractNumId w:val="1"/>
   </w:num>
   <w:num w:numId="2">
-    <w:abstractNumId w:val="0"/>
+    <w:abstractNumId w:val="2"/>
+  </w:num>
+  <w:num w:numId="3">
+    <w:abstractNumId w:val="3"/>
   </w:num>
 </w:numbering>
 </file>
 
 <file path=word/styles.xml><?xml version="1.0" encoding="utf-8"?>
-<w:styles xmlns:mc="http://schemas.openxmlformats.org/markup-compatibility/2006" xmlns:r="http://schemas.openxmlformats.org/officeDocument/2006/relationships" xmlns:w="http://schemas.openxmlformats.org/wordprocessingml/2006/main" xmlns:w14="http://schemas.microsoft.com/office/word/2010/wordml" xmlns:w15="http://schemas.microsoft.com/office/word/2012/wordml" xmlns:w16se="http://schemas.microsoft.com/office/word/2015/wordml/symex" mc:Ignorable="w14 w15 w16se">
+<w:styles xmlns:w="http://schemas.openxmlformats.org/wordprocessingml/2006/main" xmlns:w14="http://schemas.microsoft.com/office/word/2010/wordml" xmlns:mc="http://schemas.openxmlformats.org/markup-compatibility/2006" mc:Ignorable="w14">
   <w:docDefaults>
     <w:rPrDefault>
       <w:rPr>
-        <w:rFonts w:asciiTheme="minorHAnsi" w:eastAsiaTheme="minorHAnsi" w:hAnsiTheme="minorHAnsi" w:cstheme="minorBidi"/>
+        <w:rFonts w:ascii="Calibri" w:hAnsi="Calibri" w:eastAsia="Calibri" w:cs="" w:asciiTheme="minorHAnsi" w:cstheme="minorBidi" w:eastAsiaTheme="minorHAnsi" w:hAnsiTheme="minorHAnsi"/>
         <w:sz w:val="22"/>
         <w:szCs w:val="22"/>
         <w:lang w:val="fr-FR" w:eastAsia="en-US" w:bidi="ar-SA"/>
       </w:rPr>
     </w:rPrDefault>
     <w:pPrDefault>
-      <w:pPr>
-        <w:spacing w:after="160" w:line="259" w:lineRule="auto"/>
-      </w:pPr>
+      <w:pPr/>
     </w:pPrDefault>
   </w:docDefaults>
   <w:latentStyles w:defLockedState="0" w:defUIPriority="99" w:defSemiHidden="0" w:defUnhideWhenUsed="0" w:defQFormat="0" w:count="374">
     <w:lsdException w:name="Normal" w:uiPriority="0" w:qFormat="1"/>
     <w:lsdException w:name="heading 1" w:uiPriority="9" w:qFormat="1"/>
-    <w:lsdException w:name="heading 2" w:semiHidden="1" w:uiPriority="9" w:unhideWhenUsed="1" w:qFormat="1"/>
-    <w:lsdException w:name="heading 3" w:semiHidden="1" w:uiPriority="9" w:unhideWhenUsed="1" w:qFormat="1"/>
-    <w:lsdException w:name="heading 4" w:semiHidden="1" w:uiPriority="9" w:unhideWhenUsed="1" w:qFormat="1"/>
-    <w:lsdException w:name="heading 5" w:semiHidden="1" w:uiPriority="9" w:unhideWhenUsed="1" w:qFormat="1"/>
-    <w:lsdException w:name="heading 6" w:semiHidden="1" w:uiPriority="9" w:unhideWhenUsed="1" w:qFormat="1"/>
-    <w:lsdException w:name="heading 7" w:semiHidden="1" w:uiPriority="9" w:unhideWhenUsed="1" w:qFormat="1"/>
-    <w:lsdException w:name="heading 8" w:semiHidden="1" w:uiPriority="9" w:unhideWhenUsed="1" w:qFormat="1"/>
-    <w:lsdException w:name="heading 9" w:semiHidden="1" w:uiPriority="9" w:unhideWhenUsed="1" w:qFormat="1"/>
+    <w:lsdException w:name="heading 2" w:uiPriority="9" w:semiHidden="1" w:unhideWhenUsed="1" w:qFormat="1"/>
+    <w:lsdException w:name="heading 3" w:uiPriority="9" w:semiHidden="1" w:unhideWhenUsed="1" w:qFormat="1"/>
+    <w:lsdException w:name="heading 4" w:uiPriority="9" w:semiHidden="1" w:unhideWhenUsed="1" w:qFormat="1"/>
+    <w:lsdException w:name="heading 5" w:uiPriority="9" w:semiHidden="1" w:unhideWhenUsed="1" w:qFormat="1"/>
+    <w:lsdException w:name="heading 6" w:uiPriority="9" w:semiHidden="1" w:unhideWhenUsed="1" w:qFormat="1"/>
+    <w:lsdException w:name="heading 7" w:uiPriority="9" w:semiHidden="1" w:unhideWhenUsed="1" w:qFormat="1"/>
+    <w:lsdException w:name="heading 8" w:uiPriority="9" w:semiHidden="1" w:unhideWhenUsed="1" w:qFormat="1"/>
+    <w:lsdException w:name="heading 9" w:uiPriority="9" w:semiHidden="1" w:unhideWhenUsed="1" w:qFormat="1"/>
     <w:lsdException w:name="index 1" w:semiHidden="1" w:unhideWhenUsed="1"/>
     <w:lsdException w:name="index 2" w:semiHidden="1" w:unhideWhenUsed="1"/>
     <w:lsdException w:name="index 3" w:semiHidden="1" w:unhideWhenUsed="1"/>
@@ -762,22 +1079,22 @@
     <w:lsdException w:name="index 7" w:semiHidden="1" w:unhideWhenUsed="1"/>
     <w:lsdException w:name="index 8" w:semiHidden="1" w:unhideWhenUsed="1"/>
     <w:lsdException w:name="index 9" w:semiHidden="1" w:unhideWhenUsed="1"/>
-    <w:lsdException w:name="toc 1" w:semiHidden="1" w:uiPriority="39" w:unhideWhenUsed="1"/>
-    <w:lsdException w:name="toc 2" w:semiHidden="1" w:uiPriority="39" w:unhideWhenUsed="1"/>
-    <w:lsdException w:name="toc 3" w:semiHidden="1" w:uiPriority="39" w:unhideWhenUsed="1"/>
-    <w:lsdException w:name="toc 4" w:semiHidden="1" w:uiPriority="39" w:unhideWhenUsed="1"/>
-    <w:lsdException w:name="toc 5" w:semiHidden="1" w:uiPriority="39" w:unhideWhenUsed="1"/>
-    <w:lsdException w:name="toc 6" w:semiHidden="1" w:uiPriority="39" w:unhideWhenUsed="1"/>
-    <w:lsdException w:name="toc 7" w:semiHidden="1" w:uiPriority="39" w:unhideWhenUsed="1"/>
-    <w:lsdException w:name="toc 8" w:semiHidden="1" w:uiPriority="39" w:unhideWhenUsed="1"/>
-    <w:lsdException w:name="toc 9" w:semiHidden="1" w:uiPriority="39" w:unhideWhenUsed="1"/>
+    <w:lsdException w:name="toc 1" w:uiPriority="39" w:semiHidden="1" w:unhideWhenUsed="1"/>
+    <w:lsdException w:name="toc 2" w:uiPriority="39" w:semiHidden="1" w:unhideWhenUsed="1"/>
+    <w:lsdException w:name="toc 3" w:uiPriority="39" w:semiHidden="1" w:unhideWhenUsed="1"/>
+    <w:lsdException w:name="toc 4" w:uiPriority="39" w:semiHidden="1" w:unhideWhenUsed="1"/>
+    <w:lsdException w:name="toc 5" w:uiPriority="39" w:semiHidden="1" w:unhideWhenUsed="1"/>
+    <w:lsdException w:name="toc 6" w:uiPriority="39" w:semiHidden="1" w:unhideWhenUsed="1"/>
+    <w:lsdException w:name="toc 7" w:uiPriority="39" w:semiHidden="1" w:unhideWhenUsed="1"/>
+    <w:lsdException w:name="toc 8" w:uiPriority="39" w:semiHidden="1" w:unhideWhenUsed="1"/>
+    <w:lsdException w:name="toc 9" w:uiPriority="39" w:semiHidden="1" w:unhideWhenUsed="1"/>
     <w:lsdException w:name="Normal Indent" w:semiHidden="1" w:unhideWhenUsed="1"/>
     <w:lsdException w:name="footnote text" w:semiHidden="1" w:unhideWhenUsed="1"/>
     <w:lsdException w:name="annotation text" w:semiHidden="1" w:unhideWhenUsed="1"/>
     <w:lsdException w:name="header" w:semiHidden="1" w:unhideWhenUsed="1"/>
     <w:lsdException w:name="footer" w:semiHidden="1" w:unhideWhenUsed="1"/>
     <w:lsdException w:name="index heading" w:semiHidden="1" w:unhideWhenUsed="1"/>
-    <w:lsdException w:name="caption" w:semiHidden="1" w:uiPriority="35" w:unhideWhenUsed="1" w:qFormat="1"/>
+    <w:lsdException w:name="caption" w:uiPriority="35" w:semiHidden="1" w:unhideWhenUsed="1" w:qFormat="1"/>
     <w:lsdException w:name="table of figures" w:semiHidden="1" w:unhideWhenUsed="1"/>
     <w:lsdException w:name="envelope address" w:semiHidden="1" w:unhideWhenUsed="1"/>
     <w:lsdException w:name="envelope return" w:semiHidden="1" w:unhideWhenUsed="1"/>
@@ -808,7 +1125,7 @@
     <w:lsdException w:name="Title" w:uiPriority="10" w:qFormat="1"/>
     <w:lsdException w:name="Closing" w:semiHidden="1" w:unhideWhenUsed="1"/>
     <w:lsdException w:name="Signature" w:semiHidden="1" w:unhideWhenUsed="1"/>
-    <w:lsdException w:name="Default Paragraph Font" w:semiHidden="1" w:uiPriority="1" w:unhideWhenUsed="1"/>
+    <w:lsdException w:name="Default Paragraph Font" w:uiPriority="1" w:semiHidden="1" w:unhideWhenUsed="1"/>
     <w:lsdException w:name="Body Text" w:semiHidden="1" w:unhideWhenUsed="1"/>
     <w:lsdException w:name="Body Text Indent" w:semiHidden="1" w:unhideWhenUsed="1"/>
     <w:lsdException w:name="List Continue" w:semiHidden="1" w:unhideWhenUsed="1"/>
@@ -1008,8 +1325,8 @@
     <w:lsdException w:name="Subtle Reference" w:uiPriority="31" w:qFormat="1"/>
     <w:lsdException w:name="Intense Reference" w:uiPriority="32" w:qFormat="1"/>
     <w:lsdException w:name="Book Title" w:uiPriority="33" w:qFormat="1"/>
-    <w:lsdException w:name="Bibliography" w:semiHidden="1" w:uiPriority="37" w:unhideWhenUsed="1"/>
-    <w:lsdException w:name="TOC Heading" w:semiHidden="1" w:uiPriority="39" w:unhideWhenUsed="1" w:qFormat="1"/>
+    <w:lsdException w:name="Bibliography" w:uiPriority="37" w:semiHidden="1" w:unhideWhenUsed="1"/>
+    <w:lsdException w:name="TOC Heading" w:uiPriority="39" w:semiHidden="1" w:unhideWhenUsed="1" w:qFormat="1"/>
     <w:lsdException w:name="Plain Table 1" w:uiPriority="41"/>
     <w:lsdException w:name="Plain Table 2" w:uiPriority="42"/>
     <w:lsdException w:name="Plain Table 3" w:uiPriority="43"/>
@@ -1118,15 +1435,197 @@
     <w:lsdException w:name="Smart Hyperlink" w:semiHidden="1" w:unhideWhenUsed="1"/>
     <w:lsdException w:name="Hashtag" w:semiHidden="1" w:unhideWhenUsed="1"/>
   </w:latentStyles>
-  <w:style w:type="paragraph" w:default="1" w:styleId="Normal">
+  <w:style w:type="paragraph" w:styleId="Normal" w:default="1">
     <w:name w:val="Normal"/>
     <w:qFormat/>
+    <w:pPr>
+      <w:widowControl/>
+      <w:bidi w:val="0"/>
+      <w:spacing w:lineRule="auto" w:line="259" w:before="0" w:after="160"/>
+      <w:jc w:val="left"/>
+    </w:pPr>
+    <w:rPr>
+      <w:rFonts w:ascii="Calibri" w:hAnsi="Calibri" w:eastAsia="Calibri" w:cs="" w:asciiTheme="minorHAnsi" w:cstheme="minorBidi" w:eastAsiaTheme="minorHAnsi" w:hAnsiTheme="minorHAnsi"/>
+      <w:color w:val="auto"/>
+      <w:sz w:val="22"/>
+      <w:szCs w:val="22"/>
+      <w:lang w:val="fr-FR" w:eastAsia="en-US" w:bidi="ar-SA"/>
+    </w:rPr>
   </w:style>
-  <w:style w:type="character" w:default="1" w:styleId="Policepardfaut">
+  <w:style w:type="character" w:styleId="DefaultParagraphFont" w:default="1">
     <w:name w:val="Default Paragraph Font"/>
     <w:uiPriority w:val="1"/>
     <w:semiHidden/>
     <w:unhideWhenUsed/>
+    <w:qFormat/>
+    <w:rPr/>
+  </w:style>
+  <w:style w:type="character" w:styleId="TitreCar" w:customStyle="1">
+    <w:name w:val="Titre Car"/>
+    <w:basedOn w:val="DefaultParagraphFont"/>
+    <w:link w:val="Titre"/>
+    <w:uiPriority w:val="10"/>
+    <w:qFormat/>
+    <w:rsid w:val="001c2bcc"/>
+    <w:rPr>
+      <w:rFonts w:ascii="Calibri Light" w:hAnsi="Calibri Light" w:eastAsia="" w:cs="" w:asciiTheme="majorHAnsi" w:cstheme="majorBidi" w:eastAsiaTheme="majorEastAsia" w:hAnsiTheme="majorHAnsi"/>
+      <w:spacing w:val="-10"/>
+      <w:sz w:val="56"/>
+      <w:szCs w:val="56"/>
+    </w:rPr>
+  </w:style>
+  <w:style w:type="character" w:styleId="ListLabel1">
+    <w:name w:val="ListLabel 1"/>
+    <w:qFormat/>
+    <w:rPr>
+      <w:rFonts w:eastAsia="Calibri" w:cs="Calibri"/>
+    </w:rPr>
+  </w:style>
+  <w:style w:type="character" w:styleId="ListLabel2">
+    <w:name w:val="ListLabel 2"/>
+    <w:qFormat/>
+    <w:rPr>
+      <w:rFonts w:cs="Courier New"/>
+    </w:rPr>
+  </w:style>
+  <w:style w:type="character" w:styleId="ListLabel3">
+    <w:name w:val="ListLabel 3"/>
+    <w:qFormat/>
+    <w:rPr>
+      <w:rFonts w:cs="Courier New"/>
+    </w:rPr>
+  </w:style>
+  <w:style w:type="character" w:styleId="ListLabel4">
+    <w:name w:val="ListLabel 4"/>
+    <w:qFormat/>
+    <w:rPr>
+      <w:rFonts w:cs="Courier New"/>
+    </w:rPr>
+  </w:style>
+  <w:style w:type="character" w:styleId="ListLabel5">
+    <w:name w:val="ListLabel 5"/>
+    <w:qFormat/>
+    <w:rPr>
+      <w:rFonts w:eastAsia="Calibri" w:cs=""/>
+    </w:rPr>
+  </w:style>
+  <w:style w:type="character" w:styleId="ListLabel6">
+    <w:name w:val="ListLabel 6"/>
+    <w:qFormat/>
+    <w:rPr>
+      <w:rFonts w:cs="Courier New"/>
+    </w:rPr>
+  </w:style>
+  <w:style w:type="character" w:styleId="ListLabel7">
+    <w:name w:val="ListLabel 7"/>
+    <w:qFormat/>
+    <w:rPr>
+      <w:rFonts w:cs="Courier New"/>
+    </w:rPr>
+  </w:style>
+  <w:style w:type="character" w:styleId="ListLabel8">
+    <w:name w:val="ListLabel 8"/>
+    <w:qFormat/>
+    <w:rPr>
+      <w:rFonts w:cs="Courier New"/>
+    </w:rPr>
+  </w:style>
+  <w:style w:type="paragraph" w:styleId="Heading">
+    <w:name w:val="Heading"/>
+    <w:basedOn w:val="Normal"/>
+    <w:next w:val="TextBody"/>
+    <w:qFormat/>
+    <w:pPr>
+      <w:keepNext/>
+      <w:spacing w:before="240" w:after="120"/>
+    </w:pPr>
+    <w:rPr>
+      <w:rFonts w:ascii="Liberation Sans" w:hAnsi="Liberation Sans" w:eastAsia="DejaVu Sans" w:cs="FreeSans"/>
+      <w:sz w:val="28"/>
+      <w:szCs w:val="28"/>
+    </w:rPr>
+  </w:style>
+  <w:style w:type="paragraph" w:styleId="TextBody">
+    <w:name w:val="Body Text"/>
+    <w:basedOn w:val="Normal"/>
+    <w:pPr>
+      <w:spacing w:lineRule="auto" w:line="288" w:before="0" w:after="140"/>
+    </w:pPr>
+    <w:rPr/>
+  </w:style>
+  <w:style w:type="paragraph" w:styleId="List">
+    <w:name w:val="List"/>
+    <w:basedOn w:val="TextBody"/>
+    <w:pPr/>
+    <w:rPr>
+      <w:rFonts w:cs="FreeSans"/>
+    </w:rPr>
+  </w:style>
+  <w:style w:type="paragraph" w:styleId="Caption">
+    <w:name w:val="Caption"/>
+    <w:basedOn w:val="Normal"/>
+    <w:qFormat/>
+    <w:pPr>
+      <w:suppressLineNumbers/>
+      <w:spacing w:before="120" w:after="120"/>
+    </w:pPr>
+    <w:rPr>
+      <w:rFonts w:cs="FreeSans"/>
+      <w:i/>
+      <w:iCs/>
+      <w:sz w:val="24"/>
+      <w:szCs w:val="24"/>
+    </w:rPr>
+  </w:style>
+  <w:style w:type="paragraph" w:styleId="Index">
+    <w:name w:val="Index"/>
+    <w:basedOn w:val="Normal"/>
+    <w:qFormat/>
+    <w:pPr>
+      <w:suppressLineNumbers/>
+    </w:pPr>
+    <w:rPr>
+      <w:rFonts w:cs="FreeSans"/>
+    </w:rPr>
+  </w:style>
+  <w:style w:type="paragraph" w:styleId="ListParagraph">
+    <w:name w:val="List Paragraph"/>
+    <w:basedOn w:val="Normal"/>
+    <w:uiPriority w:val="34"/>
+    <w:qFormat/>
+    <w:rsid w:val="009c3500"/>
+    <w:pPr>
+      <w:spacing w:before="0" w:after="160"/>
+      <w:ind w:left="720" w:hanging="0"/>
+      <w:contextualSpacing/>
+    </w:pPr>
+    <w:rPr/>
+  </w:style>
+  <w:style w:type="paragraph" w:styleId="Title">
+    <w:name w:val="Title"/>
+    <w:basedOn w:val="Normal"/>
+    <w:next w:val="Normal"/>
+    <w:link w:val="TitreCar"/>
+    <w:uiPriority w:val="10"/>
+    <w:qFormat/>
+    <w:rsid w:val="001c2bcc"/>
+    <w:pPr>
+      <w:spacing w:lineRule="auto" w:line="240" w:before="0" w:after="0"/>
+      <w:contextualSpacing/>
+    </w:pPr>
+    <w:rPr>
+      <w:rFonts w:ascii="Calibri Light" w:hAnsi="Calibri Light" w:eastAsia="" w:cs="" w:asciiTheme="majorHAnsi" w:cstheme="majorBidi" w:eastAsiaTheme="majorEastAsia" w:hAnsiTheme="majorHAnsi"/>
+      <w:spacing w:val="-10"/>
+      <w:sz w:val="56"/>
+      <w:szCs w:val="56"/>
+    </w:rPr>
+  </w:style>
+  <w:style w:type="numbering" w:styleId="NoList" w:default="1">
+    <w:name w:val="No List"/>
+    <w:uiPriority w:val="99"/>
+    <w:semiHidden/>
+    <w:unhideWhenUsed/>
+    <w:qFormat/>
   </w:style>
   <w:style w:type="table" w:default="1" w:styleId="TableauNormal">
     <w:name w:val="Normal Table"/>
@@ -1142,57 +1641,6 @@
         <w:right w:w="108" w:type="dxa"/>
       </w:tblCellMar>
     </w:tblPr>
-  </w:style>
-  <w:style w:type="numbering" w:default="1" w:styleId="Aucuneliste">
-    <w:name w:val="No List"/>
-    <w:uiPriority w:val="99"/>
-    <w:semiHidden/>
-    <w:unhideWhenUsed/>
-  </w:style>
-  <w:style w:type="paragraph" w:styleId="Paragraphedeliste">
-    <w:name w:val="List Paragraph"/>
-    <w:basedOn w:val="Normal"/>
-    <w:uiPriority w:val="34"/>
-    <w:qFormat/>
-    <w:rsid w:val="009C3500"/>
-    <w:pPr>
-      <w:ind w:left="720"/>
-      <w:contextualSpacing/>
-    </w:pPr>
-  </w:style>
-  <w:style w:type="paragraph" w:styleId="Titre">
-    <w:name w:val="Title"/>
-    <w:basedOn w:val="Normal"/>
-    <w:next w:val="Normal"/>
-    <w:link w:val="TitreCar"/>
-    <w:uiPriority w:val="10"/>
-    <w:qFormat/>
-    <w:rsid w:val="001C2BCC"/>
-    <w:pPr>
-      <w:spacing w:after="0" w:line="240" w:lineRule="auto"/>
-      <w:contextualSpacing/>
-    </w:pPr>
-    <w:rPr>
-      <w:rFonts w:asciiTheme="majorHAnsi" w:eastAsiaTheme="majorEastAsia" w:hAnsiTheme="majorHAnsi" w:cstheme="majorBidi"/>
-      <w:spacing w:val="-10"/>
-      <w:kern w:val="28"/>
-      <w:sz w:val="56"/>
-      <w:szCs w:val="56"/>
-    </w:rPr>
-  </w:style>
-  <w:style w:type="character" w:customStyle="1" w:styleId="TitreCar">
-    <w:name w:val="Titre Car"/>
-    <w:basedOn w:val="Policepardfaut"/>
-    <w:link w:val="Titre"/>
-    <w:uiPriority w:val="10"/>
-    <w:rsid w:val="001C2BCC"/>
-    <w:rPr>
-      <w:rFonts w:asciiTheme="majorHAnsi" w:eastAsiaTheme="majorEastAsia" w:hAnsiTheme="majorHAnsi" w:cstheme="majorBidi"/>
-      <w:spacing w:val="-10"/>
-      <w:kern w:val="28"/>
-      <w:sz w:val="56"/>
-      <w:szCs w:val="56"/>
-    </w:rPr>
   </w:style>
 </w:styles>
 </file>

</xml_diff>